<commit_message>
added external interrupt INT0 programming example
</commit_message>
<xml_diff>
--- a/Useful links.docx
+++ b/Useful links.docx
@@ -8,19 +8,7 @@
           <w:rPr>
             <w:rStyle w:val="Hyperlink"/>
           </w:rPr>
-          <w:t>AVR I/O Register Configuration - Tut</w:t>
-        </w:r>
-        <w:r>
-          <w:rPr>
-            <w:rStyle w:val="Hyperlink"/>
-          </w:rPr>
-          <w:t>o</w:t>
-        </w:r>
-        <w:r>
-          <w:rPr>
-            <w:rStyle w:val="Hyperlink"/>
-          </w:rPr>
-          <w:t>rials</w:t>
+          <w:t>AVR I/O Register Configuration - Tutorials</w:t>
         </w:r>
       </w:hyperlink>
     </w:p>
@@ -638,6 +626,7 @@
   <w:style w:type="character" w:default="1" w:styleId="DefaultParagraphFont">
     <w:name w:val="Default Paragraph Font"/>
     <w:uiPriority w:val="1"/>
+    <w:semiHidden/>
     <w:unhideWhenUsed/>
   </w:style>
   <w:style w:type="table" w:default="1" w:styleId="TableNormal">

</xml_diff>